<commit_message>
added the code to filter LAR
</commit_message>
<xml_diff>
--- a/docs/Kassekert Econ 6374 Data Science Project F25.docx
+++ b/docs/Kassekert Econ 6374 Data Science Project F25.docx
@@ -19,50 +19,18 @@
         <w:t xml:space="preserve"> </w:t>
       </w:r>
       <w:r>
-        <w:t xml:space="preserve">to make you familiar with a wide array of data science issues that you may encounter in your career. </w:t>
-      </w:r>
-      <w:proofErr w:type="gramStart"/>
-      <w:r>
-        <w:t>The majority of</w:t>
-      </w:r>
-      <w:proofErr w:type="gramEnd"/>
-      <w:r>
-        <w:t xml:space="preserve"> the tasks required are covered in homework assignments, but there are some issues which you need to research on your own to figure out how to perform (Google is your friend!) For this project, you must provide </w:t>
-      </w:r>
-      <w:proofErr w:type="gramStart"/>
-      <w:r>
-        <w:t>all of</w:t>
-      </w:r>
-      <w:proofErr w:type="gramEnd"/>
-      <w:r>
-        <w:t xml:space="preserve"> your code and the final output. </w:t>
-      </w:r>
-    </w:p>
-    <w:p>
-      <w:r>
-        <w:t xml:space="preserve">This is a group </w:t>
-      </w:r>
-      <w:proofErr w:type="gramStart"/>
-      <w:r>
-        <w:t>assignment</w:t>
-      </w:r>
-      <w:proofErr w:type="gramEnd"/>
-      <w:r>
-        <w:t xml:space="preserve"> and all members are expected to participate. </w:t>
+        <w:t xml:space="preserve">to make you familiar with a wide array of data science issues that you may encounter in your career. The majority of the tasks required are covered in homework assignments, but there are some issues which you need to research on your own to figure out how to perform (Google is your friend!) For this project, you must provide all of your code and the final output. </w:t>
+      </w:r>
+    </w:p>
+    <w:p>
+      <w:r>
+        <w:t xml:space="preserve">This is a group assignment and all members are expected to participate. </w:t>
       </w:r>
       <w:r>
         <w:t xml:space="preserve"> </w:t>
       </w:r>
       <w:r>
-        <w:t xml:space="preserve">Part of your final project will be to grade your group members </w:t>
-      </w:r>
-      <w:proofErr w:type="gramStart"/>
-      <w:r>
-        <w:t>on</w:t>
-      </w:r>
-      <w:proofErr w:type="gramEnd"/>
-      <w:r>
-        <w:t xml:space="preserve"> effort. This will be done after submission. </w:t>
+        <w:t xml:space="preserve">Part of your final project will be to grade your group members on effort. This will be done after submission. </w:t>
       </w:r>
     </w:p>
     <w:p>
@@ -88,15 +56,7 @@
         <w:t>.</w:t>
       </w:r>
       <w:r>
-        <w:t xml:space="preserve"> None of </w:t>
-      </w:r>
-      <w:proofErr w:type="gramStart"/>
-      <w:r>
-        <w:t>this assignment</w:t>
-      </w:r>
-      <w:proofErr w:type="gramEnd"/>
-      <w:r>
-        <w:t xml:space="preserve"> should be done in Excel (although you can read in data from Excel files). </w:t>
+        <w:t xml:space="preserve"> None of this assignment should be done in Excel (although you can read in data from Excel files). </w:t>
       </w:r>
     </w:p>
     <w:p>
@@ -166,13 +126,8 @@
           <w:numId w:val="1"/>
         </w:numPr>
       </w:pPr>
-      <w:proofErr w:type="spellStart"/>
-      <w:r>
-        <w:t>Subsetting</w:t>
-      </w:r>
-      <w:proofErr w:type="spellEnd"/>
-      <w:r>
-        <w:t xml:space="preserve"> data</w:t>
+      <w:r>
+        <w:t>Subsetting data</w:t>
       </w:r>
       <w:r>
         <w:t xml:space="preserve"> by rows and columns</w:t>
@@ -316,32 +271,10 @@
         <w:rPr>
           <w:u w:val="single"/>
         </w:rPr>
-        <w:t xml:space="preserve">Do not provide </w:t>
-      </w:r>
-      <w:proofErr w:type="gramStart"/>
-      <w:r>
-        <w:rPr>
-          <w:u w:val="single"/>
-        </w:rPr>
-        <w:t>me</w:t>
-      </w:r>
-      <w:proofErr w:type="gramEnd"/>
-      <w:r>
-        <w:rPr>
-          <w:u w:val="single"/>
-        </w:rPr>
-        <w:t xml:space="preserve"> test code</w:t>
-      </w:r>
-      <w:r>
-        <w:t xml:space="preserve"> where you attempted to solve the problem a different way, only provide </w:t>
-      </w:r>
-      <w:proofErr w:type="gramStart"/>
-      <w:r>
-        <w:t>me</w:t>
-      </w:r>
-      <w:proofErr w:type="gramEnd"/>
-      <w:r>
-        <w:t xml:space="preserve"> your final answer. </w:t>
+        <w:t>Do not provide me test code</w:t>
+      </w:r>
+      <w:r>
+        <w:t xml:space="preserve"> where you attempted to solve the problem a different way, only provide me your final answer. </w:t>
       </w:r>
     </w:p>
     <w:p>
@@ -353,15 +286,7 @@
         </w:numPr>
       </w:pPr>
       <w:r>
-        <w:t xml:space="preserve">The output should be the </w:t>
-      </w:r>
-      <w:proofErr w:type="gramStart"/>
-      <w:r>
-        <w:t>same way</w:t>
-      </w:r>
-      <w:proofErr w:type="gramEnd"/>
-      <w:r>
-        <w:t xml:space="preserve">, with one final output that is formatted in a legible and appealing manner. </w:t>
+        <w:t xml:space="preserve">The output should be the same way, with one final output that is formatted in a legible and appealing manner. </w:t>
       </w:r>
     </w:p>
     <w:p>
@@ -433,7 +358,6 @@
         </w:rPr>
         <w:t>30</w:t>
       </w:r>
-      <w:proofErr w:type="gramStart"/>
       <w:r>
         <w:rPr>
           <w:color w:val="FF0000"/>
@@ -455,7 +379,6 @@
         </w:rPr>
         <w:t>.</w:t>
       </w:r>
-      <w:proofErr w:type="gramEnd"/>
       <w:r>
         <w:rPr>
           <w:color w:val="FF0000"/>
@@ -516,15 +439,7 @@
         <w:t xml:space="preserve"> (Census which you can get from the FRED or the Census). </w:t>
       </w:r>
       <w:r>
-        <w:t xml:space="preserve">You may download the files manually or read them in directly </w:t>
-      </w:r>
-      <w:proofErr w:type="gramStart"/>
-      <w:r>
-        <w:t>using and</w:t>
-      </w:r>
-      <w:proofErr w:type="gramEnd"/>
-      <w:r>
-        <w:t xml:space="preserve"> APIs. </w:t>
+        <w:t xml:space="preserve">You may download the files manually or read them in directly using and APIs. </w:t>
       </w:r>
     </w:p>
     <w:p>
@@ -554,15 +469,7 @@
     </w:p>
     <w:p>
       <w:r>
-        <w:t xml:space="preserve">For </w:t>
-      </w:r>
-      <w:proofErr w:type="gramStart"/>
-      <w:r>
-        <w:t>all of</w:t>
-      </w:r>
-      <w:proofErr w:type="gramEnd"/>
-      <w:r>
-        <w:t xml:space="preserve"> the following points, I expect meaningful titles on output (charts and tables), appropriate labels on graphs, and the number of missing observations should be reported (if any).</w:t>
+        <w:t>For all of the following points, I expect meaningful titles on output (charts and tables), appropriate labels on graphs, and the number of missing observations should be reported (if any).</w:t>
       </w:r>
     </w:p>
     <w:p>
@@ -666,15 +573,7 @@
         <w:t xml:space="preserve">if </w:t>
       </w:r>
       <w:r>
-        <w:t xml:space="preserve">the </w:t>
-      </w:r>
-      <w:proofErr w:type="gramStart"/>
-      <w:r>
-        <w:t>datafiles</w:t>
-      </w:r>
-      <w:proofErr w:type="gramEnd"/>
-      <w:r>
-        <w:t xml:space="preserve"> do not have column names, you must add as labeled below. </w:t>
+        <w:t xml:space="preserve">the datafiles do not have column names, you must add as labeled below. </w:t>
       </w:r>
       <w:r>
         <w:t xml:space="preserve">A few important points: </w:t>
@@ -886,6 +785,11 @@
       </w:r>
     </w:p>
     <w:p>
+      <w:r>
+        <w:t>ACAAAAAA</w:t>
+      </w:r>
+    </w:p>
+    <w:p>
       <w:pPr>
         <w:pStyle w:val="ListParagraph"/>
         <w:numPr>
@@ -945,15 +849,8 @@
         </w:numPr>
       </w:pPr>
       <w:r>
-        <w:t xml:space="preserve">Add a format to </w:t>
-      </w:r>
-      <w:proofErr w:type="spellStart"/>
-      <w:r>
-        <w:t>loan_amount</w:t>
-      </w:r>
-      <w:proofErr w:type="spellEnd"/>
-      <w:r>
-        <w:t xml:space="preserve"> that puts a comma in for thousands. (Add a dollar sign also for extra credit) </w:t>
+        <w:lastRenderedPageBreak/>
+        <w:t xml:space="preserve">Add a format to loan_amount that puts a comma in for thousands. (Add a dollar sign also for extra credit) </w:t>
       </w:r>
     </w:p>
     <w:p>
@@ -965,7 +862,6 @@
         </w:numPr>
       </w:pPr>
       <w:r>
-        <w:lastRenderedPageBreak/>
         <w:t xml:space="preserve"> Provide the following statistical summaries</w:t>
       </w:r>
       <w:r>
@@ -1017,15 +913,7 @@
         </w:numPr>
       </w:pPr>
       <w:r>
-        <w:t xml:space="preserve">Please make sure that you use the values for loan type and not the numeric codes. (You can use a format or recode the </w:t>
-      </w:r>
-      <w:proofErr w:type="gramStart"/>
-      <w:r>
-        <w:t>variable ,</w:t>
-      </w:r>
-      <w:proofErr w:type="gramEnd"/>
-      <w:r>
-        <w:t xml:space="preserve"> but it should read something like </w:t>
+        <w:t xml:space="preserve">Please make sure that you use the values for loan type and not the numeric codes. (You can use a format or recode the variable , but it should read something like </w:t>
       </w:r>
       <w:r>
         <w:t>“</w:t>
@@ -1168,11 +1056,9 @@
       <w:r>
         <w:t xml:space="preserve">Provide a two-way table of the action taken on the loan by </w:t>
       </w:r>
-      <w:proofErr w:type="spellStart"/>
       <w:r>
         <w:t>derived_ethnicity</w:t>
       </w:r>
-      <w:proofErr w:type="spellEnd"/>
       <w:r>
         <w:t xml:space="preserve">. </w:t>
       </w:r>
@@ -1206,13 +1092,8 @@
       <w:r>
         <w:t xml:space="preserve">” category. What percentage of the data falls into this category? </w:t>
       </w:r>
-      <w:proofErr w:type="gramStart"/>
-      <w:r>
-        <w:t>Does it</w:t>
-      </w:r>
-      <w:proofErr w:type="gramEnd"/>
-      <w:r>
-        <w:t xml:space="preserve"> the distribution of missing data look random over the different actions taken on loans? </w:t>
+      <w:r>
+        <w:t xml:space="preserve">Does it the distribution of missing data look random over the different actions taken on loans? </w:t>
       </w:r>
     </w:p>
     <w:p>
@@ -1229,11 +1110,9 @@
       <w:r>
         <w:t xml:space="preserve"> </w:t>
       </w:r>
-      <w:proofErr w:type="spellStart"/>
       <w:r>
         <w:t>applicant_age</w:t>
       </w:r>
-      <w:proofErr w:type="spellEnd"/>
       <w:r>
         <w:t xml:space="preserve">. </w:t>
       </w:r>
@@ -1337,15 +1216,7 @@
         <w:t>Please make sure that you use the values for loan type and not the numeric codes. (</w:t>
       </w:r>
       <w:r>
-        <w:t xml:space="preserve">You can use a format or recode the </w:t>
-      </w:r>
-      <w:proofErr w:type="gramStart"/>
-      <w:r>
-        <w:t>variable ,</w:t>
-      </w:r>
-      <w:proofErr w:type="gramEnd"/>
-      <w:r>
-        <w:t xml:space="preserve"> but it should read something like</w:t>
+        <w:t>You can use a format or recode the variable , but it should read something like</w:t>
       </w:r>
       <w:r>
         <w:t xml:space="preserve"> FHA not “2”). </w:t>
@@ -1468,15 +1339,7 @@
         </w:numPr>
       </w:pPr>
       <w:r>
-        <w:t xml:space="preserve">Make sure that only the counts are </w:t>
-      </w:r>
-      <w:proofErr w:type="gramStart"/>
-      <w:r>
-        <w:t>in</w:t>
-      </w:r>
-      <w:proofErr w:type="gramEnd"/>
-      <w:r>
-        <w:t xml:space="preserve"> the table (no percentages, no row or column totals, ONLY counts)</w:t>
+        <w:t>Make sure that only the counts are in the table (no percentages, no row or column totals, ONLY counts)</w:t>
       </w:r>
       <w:r>
         <w:t>.</w:t>
@@ -1491,6 +1354,7 @@
         </w:numPr>
       </w:pPr>
       <w:r>
+        <w:lastRenderedPageBreak/>
         <w:t xml:space="preserve">Examine the “Not Applicable” category. What percentage of the data falls into this category? </w:t>
       </w:r>
     </w:p>
@@ -1538,13 +1402,8 @@
         <w:t>“</w:t>
       </w:r>
       <w:r>
-        <w:t>open-</w:t>
-      </w:r>
-      <w:proofErr w:type="spellStart"/>
-      <w:r>
-        <w:t>end_line_of_credit</w:t>
-      </w:r>
-      <w:proofErr w:type="spellEnd"/>
+        <w:t>open-end_line_of_credit</w:t>
+      </w:r>
       <w:r>
         <w:t>”</w:t>
       </w:r>
@@ -1557,11 +1416,9 @@
       <w:r>
         <w:t>“</w:t>
       </w:r>
-      <w:proofErr w:type="spellStart"/>
       <w:r>
         <w:t>derived_ethnicity</w:t>
       </w:r>
-      <w:proofErr w:type="spellEnd"/>
       <w:r>
         <w:t>”</w:t>
       </w:r>
@@ -1758,21 +1615,11 @@
       <w:r>
         <w:t xml:space="preserve">Percentage of </w:t>
       </w:r>
-      <w:proofErr w:type="spellStart"/>
       <w:r>
         <w:t>debt_to_income_ratio</w:t>
       </w:r>
-      <w:proofErr w:type="spellEnd"/>
-      <w:r>
-        <w:t xml:space="preserve"> that </w:t>
-      </w:r>
-      <w:proofErr w:type="gramStart"/>
-      <w:r>
-        <w:t>are</w:t>
-      </w:r>
-      <w:proofErr w:type="gramEnd"/>
-      <w:r>
-        <w:t xml:space="preserve"> less than 4</w:t>
+      <w:r>
+        <w:t xml:space="preserve"> that are less than 4</w:t>
       </w:r>
       <w:r>
         <w:t>5</w:t>
@@ -1790,34 +1637,16 @@
         </w:numPr>
       </w:pPr>
       <w:r>
-        <w:t xml:space="preserve">This one will require </w:t>
-      </w:r>
-      <w:proofErr w:type="gramStart"/>
-      <w:r>
-        <w:t>recoding</w:t>
-      </w:r>
-      <w:proofErr w:type="gramEnd"/>
+        <w:t>This one will require recoding</w:t>
+      </w:r>
       <w:r>
         <w:t xml:space="preserve"> because of ranges. </w:t>
       </w:r>
       <w:r>
         <w:t xml:space="preserve"> Suggest using </w:t>
       </w:r>
-      <w:proofErr w:type="spellStart"/>
-      <w:r>
-        <w:t>gsub</w:t>
-      </w:r>
-      <w:proofErr w:type="spellEnd"/>
-      <w:r>
-        <w:t xml:space="preserve"> to remove punctuation and then take the first two characters and make them a new variable. But we want the lowest </w:t>
-      </w:r>
-      <w:proofErr w:type="gramStart"/>
-      <w:r>
-        <w:t>percent</w:t>
-      </w:r>
-      <w:proofErr w:type="gramEnd"/>
-      <w:r>
-        <w:t xml:space="preserve"> for each one, you cannot just set the </w:t>
+      <w:r>
+        <w:t xml:space="preserve">gsub to remove punctuation and then take the first two characters and make them a new variable. But we want the lowest percent for each one, you cannot just set the </w:t>
       </w:r>
       <w:r>
         <w:t xml:space="preserve">ranges to missing. </w:t>
@@ -1987,15 +1816,7 @@
         </w:numPr>
       </w:pPr>
       <w:r>
-        <w:t xml:space="preserve">Print the ten counties with the largest </w:t>
-      </w:r>
-      <w:proofErr w:type="gramStart"/>
-      <w:r>
-        <w:t>percent</w:t>
-      </w:r>
-      <w:proofErr w:type="gramEnd"/>
-      <w:r>
-        <w:t xml:space="preserve"> changes in absolute difference. </w:t>
+        <w:t xml:space="preserve">Print the ten counties with the largest percent changes in absolute difference. </w:t>
       </w:r>
     </w:p>
     <w:p>
@@ -2191,6 +2012,7 @@
         </w:numPr>
       </w:pPr>
       <w:r>
+        <w:lastRenderedPageBreak/>
         <w:t>Mean Commuting Time for Workers</w:t>
       </w:r>
       <w:r>
@@ -2217,7 +2039,6 @@
         </w:numPr>
       </w:pPr>
       <w:r>
-        <w:lastRenderedPageBreak/>
         <w:t>Combined Violent and Property Crime Offenses Known to Law Enforcement</w:t>
       </w:r>
       <w:r>
@@ -2235,15 +2056,7 @@
         <w:t xml:space="preserve"> </w:t>
       </w:r>
       <w:r>
-        <w:t xml:space="preserve">(Use </w:t>
-      </w:r>
-      <w:proofErr w:type="gramStart"/>
-      <w:r>
-        <w:t>may</w:t>
-      </w:r>
-      <w:proofErr w:type="gramEnd"/>
-      <w:r>
-        <w:t xml:space="preserve"> 2023 numbers</w:t>
+        <w:t>(Use may 2023 numbers</w:t>
       </w:r>
       <w:r>
         <w:t xml:space="preserve"> as the year estimates if needed) </w:t>
@@ -2269,13 +2082,8 @@
       <w:r>
         <w:t xml:space="preserve"> to the state you are assigned </w:t>
       </w:r>
-      <w:proofErr w:type="gramStart"/>
-      <w:r>
-        <w:t>making</w:t>
-      </w:r>
-      <w:proofErr w:type="gramEnd"/>
-      <w:r>
-        <w:t xml:space="preserve"> a new variable from</w:t>
+      <w:r>
+        <w:t>making a new variable from</w:t>
       </w:r>
       <w:r>
         <w:t xml:space="preserve"> the first two characters of the FIPS code.</w:t>
@@ -2325,21 +2133,8 @@
           <w:numId w:val="2"/>
         </w:numPr>
       </w:pPr>
-      <w:proofErr w:type="gramStart"/>
-      <w:r>
-        <w:t>If you</w:t>
-      </w:r>
-      <w:proofErr w:type="gramEnd"/>
-      <w:r>
-        <w:t xml:space="preserve"> your dataset contains statewide </w:t>
-      </w:r>
-      <w:proofErr w:type="gramStart"/>
-      <w:r>
-        <w:t>estimates</w:t>
-      </w:r>
-      <w:proofErr w:type="gramEnd"/>
-      <w:r>
-        <w:t xml:space="preserve"> then delete the statewide observations.</w:t>
+      <w:r>
+        <w:t>If you your dataset contains statewide estimates then delete the statewide observations.</w:t>
       </w:r>
     </w:p>
     <w:p>
@@ -2539,21 +2334,8 @@
           <w:numId w:val="2"/>
         </w:numPr>
       </w:pPr>
-      <w:proofErr w:type="gramStart"/>
-      <w:r>
-        <w:t>If you</w:t>
-      </w:r>
-      <w:proofErr w:type="gramEnd"/>
-      <w:r>
-        <w:t xml:space="preserve"> your dataset contains statewide </w:t>
-      </w:r>
-      <w:proofErr w:type="gramStart"/>
-      <w:r>
-        <w:t>estimates</w:t>
-      </w:r>
-      <w:proofErr w:type="gramEnd"/>
-      <w:r>
-        <w:t xml:space="preserve"> then delete the statewide observations. </w:t>
+      <w:r>
+        <w:t xml:space="preserve">If you your dataset contains statewide estimates then delete the statewide observations. </w:t>
       </w:r>
     </w:p>
     <w:p>
@@ -2604,311 +2386,283 @@
         <w:t>0</w:t>
       </w:r>
       <w:r>
+        <w:t xml:space="preserve"> minutes</w:t>
+      </w:r>
+      <w:r>
+        <w:t xml:space="preserve">, </w:t>
+      </w:r>
+      <w:r>
+        <w:t xml:space="preserve"> “Middle” if the value is between </w:t>
+      </w:r>
+      <w:r>
+        <w:t>2</w:t>
+      </w:r>
+      <w:r>
+        <w:t>0-</w:t>
+      </w:r>
+      <w:r>
+        <w:t>4</w:t>
+      </w:r>
+      <w:r>
+        <w:t>0</w:t>
+      </w:r>
+      <w:r>
+        <w:t xml:space="preserve">, and “High” above </w:t>
+      </w:r>
+      <w:r>
+        <w:t>4</w:t>
+      </w:r>
+      <w:r>
+        <w:t>0</w:t>
+      </w:r>
+      <w:r>
+        <w:t xml:space="preserve">. </w:t>
+      </w:r>
+      <w:r>
         <w:t xml:space="preserve"> </w:t>
       </w:r>
-      <w:proofErr w:type="gramStart"/>
-      <w:r>
-        <w:t>minutes</w:t>
-      </w:r>
-      <w:r>
-        <w:t xml:space="preserve">, </w:t>
-      </w:r>
-      <w:r>
-        <w:t xml:space="preserve"> “</w:t>
-      </w:r>
-      <w:proofErr w:type="gramEnd"/>
-      <w:r>
-        <w:t xml:space="preserve">Middle” if the value is between </w:t>
-      </w:r>
-      <w:r>
-        <w:t>2</w:t>
-      </w:r>
-      <w:r>
-        <w:t>0-</w:t>
-      </w:r>
-      <w:r>
-        <w:t>4</w:t>
-      </w:r>
-      <w:r>
-        <w:t>0</w:t>
-      </w:r>
-      <w:r>
-        <w:t xml:space="preserve">, and “High” above </w:t>
-      </w:r>
-      <w:r>
-        <w:t>4</w:t>
-      </w:r>
-      <w:r>
-        <w:t>0</w:t>
+    </w:p>
+    <w:p>
+      <w:pPr>
+        <w:pStyle w:val="ListParagraph"/>
+        <w:numPr>
+          <w:ilvl w:val="1"/>
+          <w:numId w:val="2"/>
+        </w:numPr>
+      </w:pPr>
+      <w:r>
+        <w:t xml:space="preserve">Create a new </w:t>
+      </w:r>
+      <w:r>
+        <w:t>variable that is the number of loans per capita (total divided by population</w:t>
+      </w:r>
+      <w:r>
+        <w:t>)</w:t>
       </w:r>
       <w:r>
         <w:t xml:space="preserve">. </w:t>
       </w:r>
+    </w:p>
+    <w:p>
+      <w:pPr>
+        <w:pStyle w:val="ListParagraph"/>
+        <w:numPr>
+          <w:ilvl w:val="1"/>
+          <w:numId w:val="2"/>
+        </w:numPr>
+      </w:pPr>
+      <w:r>
+        <w:t xml:space="preserve">Create a new variable that is the number of </w:t>
+      </w:r>
+      <w:r>
+        <w:t>high school graduates</w:t>
+      </w:r>
+      <w:r>
+        <w:t xml:space="preserve"> per capita (total divided by population). </w:t>
+      </w:r>
+    </w:p>
+    <w:p>
+      <w:pPr>
+        <w:pStyle w:val="ListParagraph"/>
+        <w:numPr>
+          <w:ilvl w:val="0"/>
+          <w:numId w:val="2"/>
+        </w:numPr>
+      </w:pPr>
+      <w:r>
+        <w:t>Create the following charts</w:t>
+      </w:r>
+      <w:r>
+        <w:t xml:space="preserve">. Place all </w:t>
+      </w:r>
+      <w:r>
+        <w:t xml:space="preserve">sets of </w:t>
+      </w:r>
+      <w:r>
+        <w:t xml:space="preserve">charts in a single </w:t>
+      </w:r>
+      <w:r>
+        <w:t xml:space="preserve">graph using a panel design such as the cowplot package from your homework. </w:t>
+      </w:r>
+    </w:p>
+    <w:p>
+      <w:pPr>
+        <w:pStyle w:val="ListParagraph"/>
+        <w:numPr>
+          <w:ilvl w:val="1"/>
+          <w:numId w:val="2"/>
+        </w:numPr>
+      </w:pPr>
+      <w:r>
+        <w:t xml:space="preserve">Provide a histogram or kernel density plot of the </w:t>
+      </w:r>
+      <w:r>
+        <w:t xml:space="preserve">median </w:t>
+      </w:r>
+      <w:r>
+        <w:t>time on market</w:t>
+      </w:r>
+      <w:r>
+        <w:t xml:space="preserve"> by state and year</w:t>
+      </w:r>
+      <w:r>
+        <w:t xml:space="preserve">. Describe the relationship between the mean and median estimates. </w:t>
+      </w:r>
+    </w:p>
+    <w:p>
+      <w:pPr>
+        <w:pStyle w:val="ListParagraph"/>
+        <w:numPr>
+          <w:ilvl w:val="2"/>
+          <w:numId w:val="2"/>
+        </w:numPr>
+      </w:pPr>
+      <w:r>
+        <w:t>Add a normal distribution to the plot. Does the distribution appear normally distributed?</w:t>
+      </w:r>
+    </w:p>
+    <w:p>
+      <w:pPr>
+        <w:pStyle w:val="ListParagraph"/>
+        <w:numPr>
+          <w:ilvl w:val="2"/>
+          <w:numId w:val="2"/>
+        </w:numPr>
+      </w:pPr>
+      <w:r>
+        <w:t xml:space="preserve">Please make sure that the histogram and density plot are different colors and clearly labeled. </w:t>
+      </w:r>
+    </w:p>
+    <w:p>
+      <w:pPr>
+        <w:pStyle w:val="ListParagraph"/>
+        <w:numPr>
+          <w:ilvl w:val="1"/>
+          <w:numId w:val="2"/>
+        </w:numPr>
+      </w:pPr>
+      <w:r>
+        <w:t>Provide a grouped bar</w:t>
+      </w:r>
       <w:r>
         <w:t xml:space="preserve"> </w:t>
       </w:r>
-    </w:p>
-    <w:p>
-      <w:pPr>
-        <w:pStyle w:val="ListParagraph"/>
-        <w:numPr>
-          <w:ilvl w:val="1"/>
-          <w:numId w:val="2"/>
-        </w:numPr>
-      </w:pPr>
-      <w:r>
-        <w:t xml:space="preserve">Create a new </w:t>
-      </w:r>
-      <w:r>
-        <w:t>variable that is the number of loans per capita (total divided by population</w:t>
+      <w:r>
+        <w:t xml:space="preserve">chart of </w:t>
+      </w:r>
+      <w:r>
+        <w:t xml:space="preserve">percentage loan refinancing </w:t>
+      </w:r>
+      <w:r>
+        <w:t xml:space="preserve">by </w:t>
+      </w:r>
+      <w:r>
+        <w:t xml:space="preserve">state and </w:t>
+      </w:r>
+      <w:r>
+        <w:t xml:space="preserve">year with </w:t>
+      </w:r>
+      <w:r>
+        <w:t>“</w:t>
+      </w:r>
+      <w:r>
+        <w:t>Home ownership bin</w:t>
+      </w:r>
+      <w:r>
+        <w:t xml:space="preserve">” </w:t>
+      </w:r>
+      <w:r>
+        <w:t xml:space="preserve">as the grouping variable. </w:t>
+      </w:r>
+    </w:p>
+    <w:p>
+      <w:pPr>
+        <w:pStyle w:val="ListParagraph"/>
+        <w:numPr>
+          <w:ilvl w:val="2"/>
+          <w:numId w:val="2"/>
+        </w:numPr>
+      </w:pPr>
+      <w:r>
+        <w:t>Make sure the groups are labeled clearly and colors are used to distinguish between groups.</w:t>
+      </w:r>
+    </w:p>
+    <w:p>
+      <w:pPr>
+        <w:pStyle w:val="ListParagraph"/>
+        <w:numPr>
+          <w:ilvl w:val="2"/>
+          <w:numId w:val="2"/>
+        </w:numPr>
+      </w:pPr>
+      <w:r>
+        <w:t xml:space="preserve">Label the top of the bars with the values. </w:t>
+      </w:r>
+      <w:r>
+        <w:t xml:space="preserve"> </w:t>
+      </w:r>
+    </w:p>
+    <w:p>
+      <w:pPr>
+        <w:pStyle w:val="ListParagraph"/>
+        <w:numPr>
+          <w:ilvl w:val="0"/>
+          <w:numId w:val="2"/>
+        </w:numPr>
+      </w:pPr>
+      <w:r>
+        <w:t xml:space="preserve">Subset the data to only </w:t>
+      </w:r>
+      <w:r>
+        <w:t>the first year</w:t>
+      </w:r>
+      <w:r>
+        <w:t xml:space="preserve"> of data</w:t>
+      </w:r>
+      <w:r>
+        <w:t xml:space="preserve">. </w:t>
+      </w:r>
+      <w:r>
+        <w:t xml:space="preserve">Calculate </w:t>
+      </w:r>
+      <w:r>
+        <w:t>the following correlation matri</w:t>
+      </w:r>
+      <w:r>
+        <w:t>x</w:t>
+      </w:r>
+      <w:r>
+        <w:t xml:space="preserve"> by state and year</w:t>
+      </w:r>
+      <w:r>
+        <w:t xml:space="preserve">: </w:t>
+      </w:r>
+    </w:p>
+    <w:p>
+      <w:pPr>
+        <w:pStyle w:val="ListParagraph"/>
+        <w:numPr>
+          <w:ilvl w:val="1"/>
+          <w:numId w:val="2"/>
+        </w:numPr>
+      </w:pPr>
+      <w:r>
+        <w:lastRenderedPageBreak/>
+        <w:t xml:space="preserve">Take the log of all of the variables you have added (i.e. Equifax Subprime Credit, </w:t>
+      </w:r>
+      <w:r>
+        <w:t>median price</w:t>
+      </w:r>
+      <w:r>
+        <w:t>, population, poverty</w:t>
+      </w:r>
+      <w:r>
+        <w:t>,…</w:t>
       </w:r>
       <w:r>
         <w:t>)</w:t>
       </w:r>
       <w:r>
-        <w:t xml:space="preserve">. </w:t>
-      </w:r>
-    </w:p>
-    <w:p>
-      <w:pPr>
-        <w:pStyle w:val="ListParagraph"/>
-        <w:numPr>
-          <w:ilvl w:val="1"/>
-          <w:numId w:val="2"/>
-        </w:numPr>
-      </w:pPr>
-      <w:r>
-        <w:t xml:space="preserve">Create a new variable that is the number of </w:t>
-      </w:r>
-      <w:r>
-        <w:t>high school graduates</w:t>
-      </w:r>
-      <w:r>
-        <w:t xml:space="preserve"> per capita (total divided by population). </w:t>
-      </w:r>
-    </w:p>
-    <w:p>
-      <w:pPr>
-        <w:pStyle w:val="ListParagraph"/>
-        <w:numPr>
-          <w:ilvl w:val="0"/>
-          <w:numId w:val="2"/>
-        </w:numPr>
-      </w:pPr>
-      <w:r>
-        <w:t>Create the following charts</w:t>
-      </w:r>
-      <w:r>
-        <w:t xml:space="preserve">. Place all </w:t>
-      </w:r>
-      <w:r>
-        <w:t xml:space="preserve">sets of </w:t>
-      </w:r>
-      <w:r>
-        <w:t xml:space="preserve">charts in a single </w:t>
-      </w:r>
-      <w:r>
-        <w:t xml:space="preserve">graph using a panel design such as the </w:t>
-      </w:r>
-      <w:proofErr w:type="spellStart"/>
-      <w:r>
-        <w:t>cowplot</w:t>
-      </w:r>
-      <w:proofErr w:type="spellEnd"/>
-      <w:r>
-        <w:t xml:space="preserve"> package from your homework. </w:t>
-      </w:r>
-    </w:p>
-    <w:p>
-      <w:pPr>
-        <w:pStyle w:val="ListParagraph"/>
-        <w:numPr>
-          <w:ilvl w:val="1"/>
-          <w:numId w:val="2"/>
-        </w:numPr>
-      </w:pPr>
-      <w:r>
-        <w:t xml:space="preserve">Provide a histogram or kernel density plot of the </w:t>
-      </w:r>
-      <w:r>
-        <w:t xml:space="preserve">median </w:t>
-      </w:r>
-      <w:r>
-        <w:t>time on market</w:t>
-      </w:r>
-      <w:r>
-        <w:t xml:space="preserve"> by state and year</w:t>
-      </w:r>
-      <w:r>
-        <w:t xml:space="preserve">. Describe the relationship between the mean and median estimates. </w:t>
-      </w:r>
-    </w:p>
-    <w:p>
-      <w:pPr>
-        <w:pStyle w:val="ListParagraph"/>
-        <w:numPr>
-          <w:ilvl w:val="2"/>
-          <w:numId w:val="2"/>
-        </w:numPr>
-      </w:pPr>
-      <w:r>
-        <w:t>Add a normal distribution to the plot. Does the distribution appear normally distributed?</w:t>
-      </w:r>
-    </w:p>
-    <w:p>
-      <w:pPr>
-        <w:pStyle w:val="ListParagraph"/>
-        <w:numPr>
-          <w:ilvl w:val="2"/>
-          <w:numId w:val="2"/>
-        </w:numPr>
-      </w:pPr>
-      <w:r>
-        <w:t xml:space="preserve">Please make sure that the histogram and density plot are different colors and clearly labeled. </w:t>
-      </w:r>
-    </w:p>
-    <w:p>
-      <w:pPr>
-        <w:pStyle w:val="ListParagraph"/>
-        <w:numPr>
-          <w:ilvl w:val="1"/>
-          <w:numId w:val="2"/>
-        </w:numPr>
-      </w:pPr>
-      <w:r>
-        <w:t>Provide a grouped bar</w:t>
-      </w:r>
-      <w:r>
-        <w:t xml:space="preserve"> </w:t>
-      </w:r>
-      <w:r>
-        <w:t xml:space="preserve">chart of </w:t>
-      </w:r>
-      <w:r>
-        <w:t xml:space="preserve">percentage loan refinancing </w:t>
-      </w:r>
-      <w:r>
-        <w:t xml:space="preserve">by </w:t>
-      </w:r>
-      <w:r>
-        <w:t xml:space="preserve">state and </w:t>
-      </w:r>
-      <w:r>
-        <w:t xml:space="preserve">year with </w:t>
-      </w:r>
-      <w:r>
-        <w:t>“</w:t>
-      </w:r>
-      <w:r>
-        <w:t>Home ownership bin</w:t>
-      </w:r>
-      <w:r>
-        <w:t xml:space="preserve">” </w:t>
-      </w:r>
-      <w:r>
-        <w:t xml:space="preserve">as the grouping variable. </w:t>
-      </w:r>
-    </w:p>
-    <w:p>
-      <w:pPr>
-        <w:pStyle w:val="ListParagraph"/>
-        <w:numPr>
-          <w:ilvl w:val="2"/>
-          <w:numId w:val="2"/>
-        </w:numPr>
-      </w:pPr>
-      <w:r>
-        <w:t>Make sure the groups are labeled clearly and colors are used to distinguish between groups.</w:t>
-      </w:r>
-    </w:p>
-    <w:p>
-      <w:pPr>
-        <w:pStyle w:val="ListParagraph"/>
-        <w:numPr>
-          <w:ilvl w:val="2"/>
-          <w:numId w:val="2"/>
-        </w:numPr>
-      </w:pPr>
-      <w:r>
-        <w:t xml:space="preserve">Label the top of the bars with the values. </w:t>
-      </w:r>
-      <w:r>
-        <w:t xml:space="preserve"> </w:t>
-      </w:r>
-    </w:p>
-    <w:p>
-      <w:pPr>
-        <w:pStyle w:val="ListParagraph"/>
-        <w:numPr>
-          <w:ilvl w:val="0"/>
-          <w:numId w:val="2"/>
-        </w:numPr>
-      </w:pPr>
-      <w:r>
-        <w:t xml:space="preserve">Subset the data to only </w:t>
-      </w:r>
-      <w:r>
-        <w:t>the first year</w:t>
-      </w:r>
-      <w:r>
-        <w:t xml:space="preserve"> of data</w:t>
-      </w:r>
-      <w:r>
-        <w:t xml:space="preserve">. </w:t>
-      </w:r>
-      <w:r>
-        <w:t xml:space="preserve">Calculate </w:t>
-      </w:r>
-      <w:r>
-        <w:t>the following correlation matri</w:t>
-      </w:r>
-      <w:r>
-        <w:t>x</w:t>
-      </w:r>
-      <w:r>
-        <w:t xml:space="preserve"> by state and year</w:t>
-      </w:r>
-      <w:r>
-        <w:t xml:space="preserve">: </w:t>
-      </w:r>
-    </w:p>
-    <w:p>
-      <w:pPr>
-        <w:pStyle w:val="ListParagraph"/>
-        <w:numPr>
-          <w:ilvl w:val="1"/>
-          <w:numId w:val="2"/>
-        </w:numPr>
-      </w:pPr>
-      <w:r>
-        <w:t xml:space="preserve">Take the log of </w:t>
-      </w:r>
-      <w:proofErr w:type="gramStart"/>
-      <w:r>
-        <w:t>all of</w:t>
-      </w:r>
-      <w:proofErr w:type="gramEnd"/>
-      <w:r>
-        <w:t xml:space="preserve"> the variables you have added (i.e. Equifax Subprime Credit, </w:t>
-      </w:r>
-      <w:r>
-        <w:t>median price</w:t>
-      </w:r>
-      <w:r>
-        <w:t xml:space="preserve">, population, </w:t>
-      </w:r>
-      <w:proofErr w:type="gramStart"/>
-      <w:r>
-        <w:t>poverty</w:t>
-      </w:r>
-      <w:r>
-        <w:t>,…</w:t>
-      </w:r>
-      <w:proofErr w:type="gramEnd"/>
-      <w:r>
-        <w:t>)</w:t>
-      </w:r>
-      <w:r>
         <w:t xml:space="preserve">.  </w:t>
       </w:r>
     </w:p>
@@ -2921,16 +2675,10 @@
         </w:numPr>
       </w:pPr>
       <w:r>
-        <w:lastRenderedPageBreak/>
         <w:t xml:space="preserve">Correlation matrix comparing </w:t>
       </w:r>
-      <w:proofErr w:type="gramStart"/>
-      <w:r>
-        <w:t>all of</w:t>
-      </w:r>
-      <w:proofErr w:type="gramEnd"/>
-      <w:r>
-        <w:t xml:space="preserve"> the variables you have added </w:t>
+      <w:r>
+        <w:t xml:space="preserve">all of the variables you have added </w:t>
       </w:r>
       <w:r>
         <w:t xml:space="preserve">to loan amount. </w:t>
@@ -2963,15 +2711,7 @@
         <w:t xml:space="preserve"> loan amount </w:t>
       </w:r>
       <w:r>
-        <w:t xml:space="preserve">in the calculation of the variable (i.e. </w:t>
-      </w:r>
-      <w:proofErr w:type="gramStart"/>
-      <w:r>
-        <w:t>log(</w:t>
-      </w:r>
-      <w:proofErr w:type="gramEnd"/>
-      <w:r>
-        <w:t xml:space="preserve">loan amount), (loan amount)/population, …) </w:t>
+        <w:t xml:space="preserve">in the calculation of the variable (i.e. log(loan amount), (loan amount)/population, …) </w:t>
       </w:r>
     </w:p>
     <w:p>
@@ -3004,15 +2744,7 @@
         <w:t xml:space="preserve">If your correlation is above </w:t>
       </w:r>
       <w:r>
-        <w:t>85%, then you need to reconsider part (</w:t>
-      </w:r>
-      <w:proofErr w:type="spellStart"/>
-      <w:r>
-        <w:t>i</w:t>
-      </w:r>
-      <w:proofErr w:type="spellEnd"/>
-      <w:r>
-        <w:t xml:space="preserve">). It is unlikely the variable you have </w:t>
+        <w:t xml:space="preserve">85%, then you need to reconsider part (i). It is unlikely the variable you have </w:t>
       </w:r>
       <w:r>
         <w:t>chosen</w:t>
@@ -3036,15 +2768,7 @@
         </w:numPr>
       </w:pPr>
       <w:r>
-        <w:t xml:space="preserve">Correlation matrix comparing </w:t>
-      </w:r>
-      <w:proofErr w:type="gramStart"/>
-      <w:r>
-        <w:t>all of</w:t>
-      </w:r>
-      <w:proofErr w:type="gramEnd"/>
-      <w:r>
-        <w:t xml:space="preserve"> the logged variables </w:t>
+        <w:t xml:space="preserve">Correlation matrix comparing all of the logged variables </w:t>
       </w:r>
       <w:r>
         <w:t xml:space="preserve">to loan amount. </w:t>
@@ -3191,15 +2915,7 @@
         <w:t>year</w:t>
       </w:r>
       <w:r>
-        <w:t xml:space="preserve"> should be a different </w:t>
-      </w:r>
-      <w:proofErr w:type="gramStart"/>
-      <w:r>
-        <w:t>color</w:t>
-      </w:r>
-      <w:proofErr w:type="gramEnd"/>
-      <w:r>
-        <w:t xml:space="preserve"> and the graph should have a clear legend. </w:t>
+        <w:t xml:space="preserve"> should be a different color and the graph should have a clear legend. </w:t>
       </w:r>
       <w:r>
         <w:t xml:space="preserve">Use this plot </w:t>
@@ -4565,6 +4281,7 @@
   <w:style w:type="character" w:default="1" w:styleId="DefaultParagraphFont">
     <w:name w:val="Default Paragraph Font"/>
     <w:uiPriority w:val="1"/>
+    <w:semiHidden/>
     <w:unhideWhenUsed/>
   </w:style>
   <w:style w:type="table" w:default="1" w:styleId="TableNormal">

</xml_diff>